<commit_message>
Initio Simulator WS18.  Homogenising Part 2 (Pi2Go)
</commit_message>
<xml_diff>
--- a/resources/pi2go_sim/Ex15-Pi2GoSimulator-Debugging.docx
+++ b/resources/pi2go_sim/Ex15-Pi2GoSimulator-Debugging.docx
@@ -20,7 +20,7 @@
           <w:sz w:val="40"/>
           <w:szCs w:val="40"/>
         </w:rPr>
-        <w:t>Pi2Go</w:t>
+        <w:t xml:space="preserve">Virtual </w:t>
       </w:r>
       <w:r>
         <w:rPr>
@@ -29,7 +29,7 @@
           <w:sz w:val="40"/>
           <w:szCs w:val="40"/>
         </w:rPr>
-        <w:t xml:space="preserve"> </w:t>
+        <w:t>Pi2Go</w:t>
       </w:r>
       <w:r>
         <w:rPr>
@@ -38,16 +38,7 @@
           <w:sz w:val="40"/>
           <w:szCs w:val="40"/>
         </w:rPr>
-        <w:t xml:space="preserve">Simulator </w:t>
-      </w:r>
-      <w:r>
-        <w:rPr>
-          <w:rFonts w:ascii="Calibri" w:eastAsia="Calibri" w:hAnsi="Calibri" w:cs="Calibri"/>
-          <w:b/>
-          <w:sz w:val="40"/>
-          <w:szCs w:val="40"/>
-        </w:rPr>
-        <w:t xml:space="preserve">Programming: </w:t>
+        <w:t xml:space="preserve"> Programming: </w:t>
       </w:r>
       <w:r>
         <w:rPr>
@@ -542,26 +533,8 @@
           <w:rFonts w:asciiTheme="majorHAnsi" w:eastAsia="Calibri" w:hAnsiTheme="majorHAnsi" w:cstheme="majorHAnsi"/>
           <w:bCs/>
         </w:rPr>
-        <w:t xml:space="preserve">Consider the following program.  What is wrong with </w:t>
-      </w:r>
-      <w:proofErr w:type="spellStart"/>
-      <w:r>
-        <w:rPr>
-          <w:rFonts w:asciiTheme="majorHAnsi" w:eastAsia="Calibri" w:hAnsiTheme="majorHAnsi" w:cstheme="majorHAnsi"/>
-          <w:bCs/>
-        </w:rPr>
-        <w:t>it</w:t>
-      </w:r>
-      <w:proofErr w:type="spellEnd"/>
-      <w:r>
-        <w:rPr>
-          <w:rFonts w:asciiTheme="majorHAnsi" w:eastAsia="Calibri" w:hAnsiTheme="majorHAnsi" w:cstheme="majorHAnsi"/>
-          <w:bCs/>
-        </w:rPr>
-        <w:t>?  Use the IDLE debugger to find the cause of the problem and propose a fix.</w:t>
-      </w:r>
-      <w:bookmarkStart w:id="0" w:name="_GoBack"/>
-      <w:bookmarkEnd w:id="0"/>
+        <w:t>Consider the following program.  What is wrong with it?  Use the IDLE debugger to find the cause of the problem and propose a fix.</w:t>
+      </w:r>
     </w:p>
     <w:p>
       <w:pPr>
@@ -1241,20 +1214,9 @@
       </w:pPr>
     </w:p>
     <w:p>
-      <w:pPr>
-        <w:rPr>
-          <w:rFonts w:ascii="Calibri" w:eastAsia="Calibri" w:hAnsi="Calibri" w:cs="Calibri"/>
-        </w:rPr>
-      </w:pPr>
-    </w:p>
-    <w:p>
-      <w:pPr>
-        <w:rPr>
-          <w:rFonts w:ascii="Calibri" w:eastAsia="Calibri" w:hAnsi="Calibri" w:cs="Calibri"/>
-        </w:rPr>
-      </w:pPr>
-    </w:p>
-    <w:p/>
+      <w:bookmarkStart w:id="0" w:name="_GoBack"/>
+      <w:bookmarkEnd w:id="0"/>
+    </w:p>
     <w:sectPr>
       <w:headerReference w:type="even" r:id="rId10"/>
       <w:headerReference w:type="default" r:id="rId11"/>

</xml_diff>